<commit_message>
Modified Eastern Division to Far Northern Division
</commit_message>
<xml_diff>
--- a/Legacy of the Lost Earth (Vol 4).docx
+++ b/Legacy of the Lost Earth (Vol 4).docx
@@ -119,7 +119,7 @@
     <w:p>
       <w:pPr>
         <w:rPr>
-          <w:rFonts w:ascii="Segoe UI Emoji" w:hAnsi="Segoe UI Emoji" w:cs="Segoe UI Emoji" w:hint="eastAsia"/>
+          <w:rFonts w:ascii="Segoe UI Emoji" w:hAnsi="Segoe UI Emoji" w:cs="Segoe UI Emoji"/>
           <w:b/>
           <w:bCs/>
         </w:rPr>
@@ -275,7 +275,7 @@
     <w:p>
       <w:pPr>
         <w:rPr>
-          <w:rFonts w:ascii="Segoe UI Emoji" w:hAnsi="Segoe UI Emoji" w:cs="Segoe UI Emoji" w:hint="eastAsia"/>
+          <w:rFonts w:ascii="Segoe UI Emoji" w:hAnsi="Segoe UI Emoji" w:cs="Segoe UI Emoji"/>
           <w:b/>
           <w:bCs/>
         </w:rPr>
@@ -326,7 +326,7 @@
     <w:p>
       <w:pPr>
         <w:rPr>
-          <w:rFonts w:ascii="Segoe UI Emoji" w:hAnsi="Segoe UI Emoji" w:cs="Segoe UI Emoji" w:hint="eastAsia"/>
+          <w:rFonts w:ascii="Segoe UI Emoji" w:hAnsi="Segoe UI Emoji" w:cs="Segoe UI Emoji"/>
           <w:b/>
           <w:bCs/>
         </w:rPr>
@@ -377,7 +377,7 @@
     <w:p>
       <w:pPr>
         <w:rPr>
-          <w:rFonts w:ascii="Segoe UI Emoji" w:hAnsi="Segoe UI Emoji" w:cs="Segoe UI Emoji" w:hint="eastAsia"/>
+          <w:rFonts w:ascii="Segoe UI Emoji" w:hAnsi="Segoe UI Emoji" w:cs="Segoe UI Emoji"/>
           <w:b/>
           <w:bCs/>
         </w:rPr>
@@ -428,7 +428,7 @@
     <w:p>
       <w:pPr>
         <w:rPr>
-          <w:rFonts w:ascii="Segoe UI Emoji" w:hAnsi="Segoe UI Emoji" w:cs="Segoe UI Emoji" w:hint="eastAsia"/>
+          <w:rFonts w:ascii="Segoe UI Emoji" w:hAnsi="Segoe UI Emoji" w:cs="Segoe UI Emoji"/>
           <w:b/>
           <w:bCs/>
         </w:rPr>
@@ -497,7 +497,7 @@
     <w:p>
       <w:pPr>
         <w:rPr>
-          <w:rFonts w:ascii="Segoe UI Emoji" w:hAnsi="Segoe UI Emoji" w:cs="Segoe UI Emoji" w:hint="eastAsia"/>
+          <w:rFonts w:ascii="Segoe UI Emoji" w:hAnsi="Segoe UI Emoji" w:cs="Segoe UI Emoji"/>
           <w:b/>
           <w:bCs/>
         </w:rPr>
@@ -548,7 +548,7 @@
     <w:p>
       <w:pPr>
         <w:rPr>
-          <w:rFonts w:ascii="Segoe UI Emoji" w:hAnsi="Segoe UI Emoji" w:cs="Segoe UI Emoji" w:hint="eastAsia"/>
+          <w:rFonts w:ascii="Segoe UI Emoji" w:hAnsi="Segoe UI Emoji" w:cs="Segoe UI Emoji"/>
           <w:b/>
           <w:bCs/>
         </w:rPr>
@@ -599,7 +599,7 @@
     <w:p>
       <w:pPr>
         <w:rPr>
-          <w:rFonts w:ascii="Segoe UI Emoji" w:hAnsi="Segoe UI Emoji" w:cs="Segoe UI Emoji" w:hint="eastAsia"/>
+          <w:rFonts w:ascii="Segoe UI Emoji" w:hAnsi="Segoe UI Emoji" w:cs="Segoe UI Emoji"/>
           <w:b/>
           <w:bCs/>
         </w:rPr>
@@ -650,7 +650,7 @@
     <w:p>
       <w:pPr>
         <w:rPr>
-          <w:rFonts w:ascii="Segoe UI Emoji" w:hAnsi="Segoe UI Emoji" w:cs="Segoe UI Emoji" w:hint="eastAsia"/>
+          <w:rFonts w:ascii="Segoe UI Emoji" w:hAnsi="Segoe UI Emoji" w:cs="Segoe UI Emoji"/>
           <w:b/>
           <w:bCs/>
         </w:rPr>
@@ -702,7 +702,7 @@
     <w:p>
       <w:pPr>
         <w:rPr>
-          <w:rFonts w:ascii="Segoe UI Emoji" w:hAnsi="Segoe UI Emoji" w:cs="Segoe UI Emoji" w:hint="eastAsia"/>
+          <w:rFonts w:ascii="Segoe UI Emoji" w:hAnsi="Segoe UI Emoji" w:cs="Segoe UI Emoji"/>
           <w:b/>
           <w:bCs/>
         </w:rPr>
@@ -787,7 +787,7 @@
     <w:p>
       <w:pPr>
         <w:rPr>
-          <w:rFonts w:ascii="Segoe UI Emoji" w:hAnsi="Segoe UI Emoji" w:cs="Segoe UI Emoji" w:hint="eastAsia"/>
+          <w:rFonts w:ascii="Segoe UI Emoji" w:hAnsi="Segoe UI Emoji" w:cs="Segoe UI Emoji"/>
           <w:b/>
           <w:bCs/>
         </w:rPr>
@@ -1029,7 +1029,7 @@
     <w:p>
       <w:pPr>
         <w:rPr>
-          <w:rFonts w:ascii="Segoe UI Emoji" w:hAnsi="Segoe UI Emoji" w:cs="Segoe UI Emoji" w:hint="eastAsia"/>
+          <w:rFonts w:ascii="Segoe UI Emoji" w:hAnsi="Segoe UI Emoji" w:cs="Segoe UI Emoji"/>
           <w:b/>
           <w:bCs/>
         </w:rPr>
@@ -1098,7 +1098,7 @@
     <w:p>
       <w:pPr>
         <w:rPr>
-          <w:rFonts w:ascii="Segoe UI Emoji" w:hAnsi="Segoe UI Emoji" w:cs="Segoe UI Emoji" w:hint="eastAsia"/>
+          <w:rFonts w:ascii="Segoe UI Emoji" w:hAnsi="Segoe UI Emoji" w:cs="Segoe UI Emoji"/>
           <w:b/>
           <w:bCs/>
         </w:rPr>
@@ -1185,7 +1185,7 @@
     <w:p>
       <w:pPr>
         <w:rPr>
-          <w:rFonts w:ascii="Segoe UI Emoji" w:hAnsi="Segoe UI Emoji" w:cs="Segoe UI Emoji" w:hint="eastAsia"/>
+          <w:rFonts w:ascii="Segoe UI Emoji" w:hAnsi="Segoe UI Emoji" w:cs="Segoe UI Emoji"/>
           <w:b/>
           <w:bCs/>
         </w:rPr>
@@ -1272,7 +1272,7 @@
     <w:p>
       <w:pPr>
         <w:rPr>
-          <w:rFonts w:ascii="Segoe UI Emoji" w:hAnsi="Segoe UI Emoji" w:cs="Segoe UI Emoji" w:hint="eastAsia"/>
+          <w:rFonts w:ascii="Segoe UI Emoji" w:hAnsi="Segoe UI Emoji" w:cs="Segoe UI Emoji"/>
           <w:b/>
           <w:bCs/>
         </w:rPr>
@@ -1341,7 +1341,7 @@
     <w:p>
       <w:pPr>
         <w:rPr>
-          <w:rFonts w:ascii="Segoe UI Emoji" w:hAnsi="Segoe UI Emoji" w:cs="Segoe UI Emoji" w:hint="eastAsia"/>
+          <w:rFonts w:ascii="Segoe UI Emoji" w:hAnsi="Segoe UI Emoji" w:cs="Segoe UI Emoji"/>
           <w:b/>
           <w:bCs/>
         </w:rPr>
@@ -1410,7 +1410,7 @@
     <w:p>
       <w:pPr>
         <w:rPr>
-          <w:rFonts w:ascii="Segoe UI Emoji" w:hAnsi="Segoe UI Emoji" w:cs="Segoe UI Emoji" w:hint="eastAsia"/>
+          <w:rFonts w:ascii="Segoe UI Emoji" w:hAnsi="Segoe UI Emoji" w:cs="Segoe UI Emoji"/>
           <w:b/>
           <w:bCs/>
         </w:rPr>
@@ -1479,7 +1479,7 @@
     <w:p>
       <w:pPr>
         <w:rPr>
-          <w:rFonts w:ascii="Segoe UI Emoji" w:hAnsi="Segoe UI Emoji" w:cs="Segoe UI Emoji" w:hint="eastAsia"/>
+          <w:rFonts w:ascii="Segoe UI Emoji" w:hAnsi="Segoe UI Emoji" w:cs="Segoe UI Emoji"/>
           <w:b/>
           <w:bCs/>
         </w:rPr>
@@ -1530,7 +1530,7 @@
     <w:p>
       <w:pPr>
         <w:rPr>
-          <w:rFonts w:ascii="Segoe UI Emoji" w:hAnsi="Segoe UI Emoji" w:cs="Segoe UI Emoji" w:hint="eastAsia"/>
+          <w:rFonts w:ascii="Segoe UI Emoji" w:hAnsi="Segoe UI Emoji" w:cs="Segoe UI Emoji"/>
           <w:b/>
           <w:bCs/>
         </w:rPr>
@@ -1599,7 +1599,7 @@
     <w:p>
       <w:pPr>
         <w:rPr>
-          <w:rFonts w:ascii="Segoe UI Emoji" w:hAnsi="Segoe UI Emoji" w:cs="Segoe UI Emoji" w:hint="eastAsia"/>
+          <w:rFonts w:ascii="Segoe UI Emoji" w:hAnsi="Segoe UI Emoji" w:cs="Segoe UI Emoji"/>
           <w:b/>
           <w:bCs/>
         </w:rPr>
@@ -1704,7 +1704,7 @@
     <w:p>
       <w:pPr>
         <w:rPr>
-          <w:rFonts w:ascii="Segoe UI Emoji" w:hAnsi="Segoe UI Emoji" w:cs="Segoe UI Emoji" w:hint="eastAsia"/>
+          <w:rFonts w:ascii="Segoe UI Emoji" w:hAnsi="Segoe UI Emoji" w:cs="Segoe UI Emoji"/>
           <w:b/>
           <w:bCs/>
         </w:rPr>
@@ -1858,7 +1858,7 @@
     <w:p>
       <w:pPr>
         <w:rPr>
-          <w:rFonts w:ascii="Segoe UI Emoji" w:hAnsi="Segoe UI Emoji" w:cs="Segoe UI Emoji" w:hint="eastAsia"/>
+          <w:rFonts w:ascii="Segoe UI Emoji" w:hAnsi="Segoe UI Emoji" w:cs="Segoe UI Emoji"/>
           <w:b/>
           <w:bCs/>
         </w:rPr>
@@ -1927,7 +1927,7 @@
     <w:p>
       <w:pPr>
         <w:rPr>
-          <w:rFonts w:ascii="Segoe UI Emoji" w:hAnsi="Segoe UI Emoji" w:cs="Segoe UI Emoji" w:hint="eastAsia"/>
+          <w:rFonts w:ascii="Segoe UI Emoji" w:hAnsi="Segoe UI Emoji" w:cs="Segoe UI Emoji"/>
           <w:b/>
           <w:bCs/>
         </w:rPr>
@@ -2032,7 +2032,7 @@
     <w:p>
       <w:pPr>
         <w:rPr>
-          <w:rFonts w:ascii="Segoe UI Emoji" w:hAnsi="Segoe UI Emoji" w:cs="Segoe UI Emoji" w:hint="eastAsia"/>
+          <w:rFonts w:ascii="Segoe UI Emoji" w:hAnsi="Segoe UI Emoji" w:cs="Segoe UI Emoji"/>
           <w:b/>
           <w:bCs/>
         </w:rPr>
@@ -2119,7 +2119,7 @@
     <w:p>
       <w:pPr>
         <w:rPr>
-          <w:rFonts w:ascii="Segoe UI Emoji" w:hAnsi="Segoe UI Emoji" w:cs="Segoe UI Emoji" w:hint="eastAsia"/>
+          <w:rFonts w:ascii="Segoe UI Emoji" w:hAnsi="Segoe UI Emoji" w:cs="Segoe UI Emoji"/>
           <w:b/>
           <w:bCs/>
         </w:rPr>
@@ -2188,7 +2188,7 @@
     <w:p>
       <w:pPr>
         <w:rPr>
-          <w:rFonts w:ascii="Segoe UI Emoji" w:hAnsi="Segoe UI Emoji" w:cs="Segoe UI Emoji" w:hint="eastAsia"/>
+          <w:rFonts w:ascii="Segoe UI Emoji" w:hAnsi="Segoe UI Emoji" w:cs="Segoe UI Emoji"/>
           <w:b/>
           <w:bCs/>
         </w:rPr>
@@ -2239,7 +2239,7 @@
     <w:p>
       <w:pPr>
         <w:rPr>
-          <w:rFonts w:ascii="Segoe UI Emoji" w:hAnsi="Segoe UI Emoji" w:cs="Segoe UI Emoji" w:hint="eastAsia"/>
+          <w:rFonts w:ascii="Segoe UI Emoji" w:hAnsi="Segoe UI Emoji" w:cs="Segoe UI Emoji"/>
           <w:b/>
           <w:bCs/>
         </w:rPr>
@@ -2290,7 +2290,7 @@
     <w:p>
       <w:pPr>
         <w:rPr>
-          <w:rFonts w:ascii="Segoe UI Emoji" w:hAnsi="Segoe UI Emoji" w:cs="Segoe UI Emoji" w:hint="eastAsia"/>
+          <w:rFonts w:ascii="Segoe UI Emoji" w:hAnsi="Segoe UI Emoji" w:cs="Segoe UI Emoji"/>
           <w:b/>
           <w:bCs/>
         </w:rPr>
@@ -2359,7 +2359,7 @@
     <w:p>
       <w:pPr>
         <w:rPr>
-          <w:rFonts w:ascii="Segoe UI Emoji" w:hAnsi="Segoe UI Emoji" w:cs="Segoe UI Emoji" w:hint="eastAsia"/>
+          <w:rFonts w:ascii="Segoe UI Emoji" w:hAnsi="Segoe UI Emoji" w:cs="Segoe UI Emoji"/>
           <w:b/>
           <w:bCs/>
         </w:rPr>
@@ -2428,7 +2428,7 @@
     <w:p>
       <w:pPr>
         <w:rPr>
-          <w:rFonts w:ascii="Segoe UI Emoji" w:hAnsi="Segoe UI Emoji" w:cs="Segoe UI Emoji" w:hint="eastAsia"/>
+          <w:rFonts w:ascii="Segoe UI Emoji" w:hAnsi="Segoe UI Emoji" w:cs="Segoe UI Emoji"/>
           <w:b/>
           <w:bCs/>
         </w:rPr>
@@ -2498,7 +2498,7 @@
     <w:p>
       <w:pPr>
         <w:rPr>
-          <w:rFonts w:ascii="Segoe UI Emoji" w:hAnsi="Segoe UI Emoji" w:cs="Segoe UI Emoji" w:hint="eastAsia"/>
+          <w:rFonts w:ascii="Segoe UI Emoji" w:hAnsi="Segoe UI Emoji" w:cs="Segoe UI Emoji"/>
           <w:b/>
           <w:bCs/>
         </w:rPr>
@@ -2567,7 +2567,7 @@
     <w:p>
       <w:pPr>
         <w:rPr>
-          <w:rFonts w:ascii="Segoe UI Emoji" w:hAnsi="Segoe UI Emoji" w:cs="Segoe UI Emoji" w:hint="eastAsia"/>
+          <w:rFonts w:ascii="Segoe UI Emoji" w:hAnsi="Segoe UI Emoji" w:cs="Segoe UI Emoji"/>
           <w:b/>
           <w:bCs/>
         </w:rPr>
@@ -2715,7 +2715,7 @@
     <w:p>
       <w:pPr>
         <w:rPr>
-          <w:rFonts w:ascii="Segoe UI Emoji" w:hAnsi="Segoe UI Emoji" w:cs="Segoe UI Emoji" w:hint="eastAsia"/>
+          <w:rFonts w:ascii="Segoe UI Emoji" w:hAnsi="Segoe UI Emoji" w:cs="Segoe UI Emoji"/>
           <w:b/>
           <w:bCs/>
         </w:rPr>
@@ -9700,7 +9700,13 @@
         <w:t>Commander Ayame Sudo</w:t>
       </w:r>
       <w:r>
-        <w:t xml:space="preserve"> – Eastern Division</w:t>
+        <w:t xml:space="preserve"> – </w:t>
+      </w:r>
+      <w:r>
+        <w:t>Far Northern</w:t>
+      </w:r>
+      <w:r>
+        <w:t xml:space="preserve"> Division</w:t>
       </w:r>
     </w:p>
     <w:p>
@@ -10224,15 +10230,7 @@
         <w:t>Members:</w:t>
       </w:r>
       <w:r>
-        <w:t xml:space="preserve"> </w:t>
-      </w:r>
-      <w:proofErr w:type="spellStart"/>
-      <w:r>
-        <w:t>Kazana</w:t>
-      </w:r>
-      <w:proofErr w:type="spellEnd"/>
-      <w:r>
-        <w:t xml:space="preserve"> Mei, Sana Kiryuu, Liora </w:t>
+        <w:t xml:space="preserve"> Kazana Mei, Sana Kiryuu, Liora </w:t>
       </w:r>
       <w:proofErr w:type="spellStart"/>
       <w:r>
@@ -10949,7 +10947,13 @@
     </w:p>
     <w:p>
       <w:r>
-        <w:t xml:space="preserve">Ayame Sudo added, “Eastern Division will strengthen </w:t>
+        <w:t>Ayame Sudo added, “</w:t>
+      </w:r>
+      <w:r>
+        <w:t>Far Northern</w:t>
+      </w:r>
+      <w:r>
+        <w:t xml:space="preserve"> Division will strengthen </w:t>
       </w:r>
       <w:proofErr w:type="spellStart"/>
       <w:r>
@@ -15335,6 +15339,7 @@
   <w:style w:type="character" w:default="1" w:styleId="DefaultParagraphFont">
     <w:name w:val="Default Paragraph Font"/>
     <w:uiPriority w:val="1"/>
+    <w:semiHidden/>
     <w:unhideWhenUsed/>
   </w:style>
   <w:style w:type="table" w:default="1" w:styleId="TableNormal">

</xml_diff>